<commit_message>
bab v Dan proposal usm
</commit_message>
<xml_diff>
--- a/ELEARNING unisbank/BAB V.docx
+++ b/ELEARNING unisbank/BAB V.docx
@@ -56,6 +56,67 @@
           <w:lang w:val="en-US"/>
         </w:rPr>
         <w:t>HASIL PENELITIAN DAN PEMBAHASAN</w:t>
+      </w:r>
+    </w:p>
+    <w:p>
+      <w:pPr>
+        <w:pStyle w:val="3"/>
+        <w:numPr>
+          <w:ilvl w:val="0"/>
+          <w:numId w:val="0"/>
+        </w:numPr>
+        <w:spacing w:before="6" w:line="360" w:lineRule="auto"/>
+        <w:ind w:leftChars="0" w:right="0" w:rightChars="0"/>
+        <w:rPr>
+          <w:b/>
+          <w:sz w:val="23"/>
+        </w:rPr>
+      </w:pPr>
+    </w:p>
+    <w:p>
+      <w:pPr>
+        <w:pStyle w:val="3"/>
+        <w:numPr>
+          <w:ilvl w:val="0"/>
+          <w:numId w:val="0"/>
+        </w:numPr>
+        <w:spacing w:before="6" w:line="360" w:lineRule="auto"/>
+        <w:ind w:leftChars="0" w:right="0" w:rightChars="0"/>
+        <w:rPr>
+          <w:b/>
+          <w:sz w:val="24"/>
+          <w:szCs w:val="24"/>
+        </w:rPr>
+      </w:pPr>
+    </w:p>
+    <w:p>
+      <w:pPr>
+        <w:pStyle w:val="3"/>
+        <w:numPr>
+          <w:ilvl w:val="1"/>
+          <w:numId w:val="1"/>
+        </w:numPr>
+        <w:tabs>
+          <w:tab w:val="left" w:pos="425"/>
+          <w:tab w:val="clear" w:pos="850"/>
+        </w:tabs>
+        <w:spacing w:before="6" w:line="360" w:lineRule="auto"/>
+        <w:ind w:left="850" w:leftChars="0" w:hanging="453" w:firstLineChars="0"/>
+        <w:rPr>
+          <w:b/>
+          <w:sz w:val="24"/>
+          <w:szCs w:val="24"/>
+        </w:rPr>
+      </w:pPr>
+      <w:r>
+        <w:rPr>
+          <w:rFonts w:hint="default"/>
+          <w:b/>
+          <w:sz w:val="24"/>
+          <w:szCs w:val="24"/>
+          <w:lang w:val="en-US"/>
+        </w:rPr>
+        <w:t>Hasil Pembahasan</w:t>
       </w:r>
     </w:p>
     <w:p>
@@ -65,12 +126,65 @@
           <w:numId w:val="0"/>
         </w:numPr>
         <w:spacing w:before="6" w:line="360" w:lineRule="auto"/>
-        <w:ind w:leftChars="0" w:right="0" w:rightChars="0"/>
-        <w:rPr>
-          <w:b/>
-          <w:sz w:val="23"/>
-        </w:rPr>
-      </w:pPr>
+        <w:ind w:left="1320" w:leftChars="0" w:right="0" w:rightChars="0" w:firstLine="660" w:firstLineChars="275"/>
+        <w:rPr>
+          <w:rFonts w:hint="default"/>
+          <w:b/>
+          <w:sz w:val="24"/>
+          <w:szCs w:val="24"/>
+          <w:lang w:val="en-US"/>
+        </w:rPr>
+      </w:pPr>
+      <w:r>
+        <w:t xml:space="preserve">Implementasi interface dilakukan pada setiap halaman yang dibuat dalam sistem. </w:t>
+      </w:r>
+      <w:r>
+        <w:rPr>
+          <w:rFonts w:hint="default"/>
+          <w:lang w:val="en-US"/>
+        </w:rPr>
+        <w:t>I</w:t>
+      </w:r>
+      <w:r>
+        <w:t xml:space="preserve">nterface yang akan dijelaskan dalam bab ini yaitu implementasi interface </w:t>
+      </w:r>
+      <w:r>
+        <w:rPr>
+          <w:rFonts w:hint="default"/>
+          <w:lang w:val="en-US"/>
+        </w:rPr>
+        <w:t>pada aplikasi ini.</w:t>
+      </w:r>
+    </w:p>
+    <w:p>
+      <w:pPr>
+        <w:pStyle w:val="3"/>
+        <w:numPr>
+          <w:ilvl w:val="1"/>
+          <w:numId w:val="1"/>
+        </w:numPr>
+        <w:tabs>
+          <w:tab w:val="left" w:pos="425"/>
+          <w:tab w:val="clear" w:pos="850"/>
+        </w:tabs>
+        <w:spacing w:before="6" w:line="360" w:lineRule="auto"/>
+        <w:ind w:left="850" w:leftChars="0" w:hanging="453" w:firstLineChars="0"/>
+        <w:rPr>
+          <w:b/>
+          <w:sz w:val="24"/>
+          <w:szCs w:val="24"/>
+        </w:rPr>
+      </w:pPr>
+      <w:r>
+        <w:rPr>
+          <w:rFonts w:hint="default"/>
+          <w:b/>
+          <w:sz w:val="24"/>
+          <w:szCs w:val="24"/>
+          <w:lang w:val="en-US"/>
+        </w:rPr>
+        <w:t>Pengujian Login</w:t>
+      </w:r>
     </w:p>
     <w:p>
       <w:pPr>
@@ -79,13 +193,122 @@
           <w:numId w:val="0"/>
         </w:numPr>
         <w:spacing w:before="6" w:line="360" w:lineRule="auto"/>
-        <w:ind w:leftChars="0" w:right="0" w:rightChars="0"/>
-        <w:rPr>
-          <w:b/>
-          <w:sz w:val="24"/>
-          <w:szCs w:val="24"/>
-        </w:rPr>
-      </w:pPr>
+        <w:ind w:left="1320" w:leftChars="0" w:right="0" w:rightChars="0" w:firstLine="660" w:firstLineChars="275"/>
+        <w:rPr>
+          <w:rFonts w:hint="default"/>
+          <w:sz w:val="24"/>
+          <w:lang w:val="en-US"/>
+        </w:rPr>
+      </w:pPr>
+      <w:r>
+        <w:rPr>
+          <w:sz w:val="24"/>
+        </w:rPr>
+        <w:t xml:space="preserve">Pada tampilan </w:t>
+      </w:r>
+      <w:r>
+        <w:rPr>
+          <w:i/>
+          <w:sz w:val="24"/>
+        </w:rPr>
+        <w:t xml:space="preserve">interface </w:t>
+      </w:r>
+      <w:r>
+        <w:rPr>
+          <w:sz w:val="24"/>
+        </w:rPr>
+        <w:t xml:space="preserve">ini, pengguna harus memasukan data berupa </w:t>
+      </w:r>
+      <w:r>
+        <w:rPr>
+          <w:rFonts w:hint="default"/>
+          <w:i/>
+          <w:sz w:val="24"/>
+          <w:lang w:val="en-US"/>
+        </w:rPr>
+        <w:t xml:space="preserve">username </w:t>
+      </w:r>
+      <w:r>
+        <w:rPr>
+          <w:sz w:val="24"/>
+        </w:rPr>
+        <w:t xml:space="preserve">dan </w:t>
+      </w:r>
+      <w:r>
+        <w:rPr>
+          <w:i/>
+          <w:sz w:val="24"/>
+        </w:rPr>
+        <w:t xml:space="preserve">password </w:t>
+      </w:r>
+      <w:r>
+        <w:rPr>
+          <w:sz w:val="24"/>
+        </w:rPr>
+        <w:t xml:space="preserve">agar dapat masuk ke halaman </w:t>
+      </w:r>
+      <w:r>
+        <w:rPr>
+          <w:i/>
+          <w:sz w:val="24"/>
+        </w:rPr>
+        <w:t xml:space="preserve">interface </w:t>
+      </w:r>
+      <w:r>
+        <w:rPr>
+          <w:sz w:val="24"/>
+        </w:rPr>
+        <w:t xml:space="preserve">berikutnya. Apabila pengguna tidak memiliki data akses, </w:t>
+      </w:r>
+      <w:r>
+        <w:rPr>
+          <w:rFonts w:hint="default"/>
+          <w:sz w:val="24"/>
+          <w:lang w:val="en-US"/>
+        </w:rPr>
+        <w:t>pengguna bisa meminta akses kepada admin</w:t>
+      </w:r>
+      <w:r>
+        <w:rPr>
+          <w:sz w:val="24"/>
+        </w:rPr>
+        <w:t xml:space="preserve">. Tampilan </w:t>
+      </w:r>
+      <w:r>
+        <w:rPr>
+          <w:i/>
+          <w:sz w:val="24"/>
+        </w:rPr>
+        <w:t xml:space="preserve">interface login </w:t>
+      </w:r>
+      <w:r>
+        <w:rPr>
+          <w:sz w:val="24"/>
+        </w:rPr>
+        <w:t xml:space="preserve">dapat dilihat pada Gambar </w:t>
+      </w:r>
+      <w:r>
+        <w:rPr>
+          <w:rFonts w:hint="default"/>
+          <w:sz w:val="24"/>
+          <w:lang w:val="en-US"/>
+        </w:rPr>
+        <w:t>6</w:t>
+      </w:r>
+      <w:r>
+        <w:rPr>
+          <w:sz w:val="24"/>
+        </w:rPr>
+        <w:t>.</w:t>
+      </w:r>
+      <w:r>
+        <w:rPr>
+          <w:rFonts w:hint="default"/>
+          <w:sz w:val="24"/>
+          <w:lang w:val="en-US"/>
+        </w:rPr>
+        <w:t>1.</w:t>
+      </w:r>
     </w:p>
     <w:p>
       <w:pPr>
@@ -114,7 +337,140 @@
           <w:szCs w:val="24"/>
           <w:lang w:val="en-US"/>
         </w:rPr>
-        <w:t>Hasil Pembahasan</w:t>
+        <w:t>Pengujian Data Siswa</w:t>
+      </w:r>
+    </w:p>
+    <w:p>
+      <w:pPr>
+        <w:pStyle w:val="3"/>
+        <w:numPr>
+          <w:numId w:val="0"/>
+        </w:numPr>
+        <w:tabs>
+          <w:tab w:val="left" w:pos="1320"/>
+        </w:tabs>
+        <w:spacing w:before="6" w:line="360" w:lineRule="auto"/>
+        <w:ind w:left="1320" w:leftChars="0" w:right="0" w:rightChars="0" w:firstLine="660" w:firstLineChars="275"/>
+        <w:rPr>
+          <w:rFonts w:hint="default"/>
+          <w:b/>
+          <w:sz w:val="24"/>
+          <w:szCs w:val="24"/>
+          <w:lang w:val="en-US"/>
+        </w:rPr>
+      </w:pPr>
+      <w:r>
+        <w:rPr>
+          <w:rFonts w:hint="default"/>
+          <w:sz w:val="24"/>
+          <w:lang w:val="en-US"/>
+        </w:rPr>
+        <w:t>P</w:t>
+      </w:r>
+      <w:r>
+        <w:rPr>
+          <w:sz w:val="24"/>
+        </w:rPr>
+        <w:t xml:space="preserve">ada tampilan </w:t>
+      </w:r>
+      <w:r>
+        <w:rPr>
+          <w:i/>
+          <w:sz w:val="24"/>
+        </w:rPr>
+        <w:t xml:space="preserve">interface </w:t>
+      </w:r>
+      <w:r>
+        <w:rPr>
+          <w:sz w:val="24"/>
+        </w:rPr>
+        <w:t>ini</w:t>
+      </w:r>
+      <w:r>
+        <w:rPr>
+          <w:rFonts w:hint="default"/>
+          <w:sz w:val="24"/>
+          <w:lang w:val="en-US"/>
+        </w:rPr>
+        <w:t>, Pengguna dapat melihat semua data siswa dan dapat memanipulasinya atau melakukan CRUD(</w:t>
+      </w:r>
+      <w:r>
+        <w:rPr>
+          <w:rFonts w:hint="default"/>
+          <w:i/>
+          <w:iCs/>
+          <w:sz w:val="24"/>
+          <w:lang w:val="en-US"/>
+        </w:rPr>
+        <w:t>Create, Read, Update, Delete</w:t>
+      </w:r>
+      <w:r>
+        <w:rPr>
+          <w:rFonts w:hint="default"/>
+          <w:sz w:val="24"/>
+          <w:lang w:val="en-US"/>
+        </w:rPr>
+        <w:t xml:space="preserve">). Selain itu pada halaman ini juga digunakan untuk mengatur akses pelajaran yang diikuti siswa. Halaman ini hanya bisa diakses oleh admin dan guru. </w:t>
+      </w:r>
+      <w:r>
+        <w:rPr>
+          <w:sz w:val="24"/>
+        </w:rPr>
+        <w:t xml:space="preserve">Tampilan </w:t>
+      </w:r>
+      <w:r>
+        <w:rPr>
+          <w:i/>
+          <w:sz w:val="24"/>
+        </w:rPr>
+        <w:t xml:space="preserve">interface </w:t>
+      </w:r>
+      <w:r>
+        <w:rPr>
+          <w:rFonts w:hint="default"/>
+          <w:i w:val="0"/>
+          <w:iCs/>
+          <w:sz w:val="24"/>
+          <w:lang w:val="en-US"/>
+        </w:rPr>
+        <w:t>data siswa</w:t>
+      </w:r>
+      <w:r>
+        <w:rPr>
+          <w:rFonts w:hint="default"/>
+          <w:i/>
+          <w:sz w:val="24"/>
+          <w:lang w:val="en-US"/>
+        </w:rPr>
+        <w:t xml:space="preserve"> </w:t>
+      </w:r>
+      <w:r>
+        <w:rPr>
+          <w:sz w:val="24"/>
+        </w:rPr>
+        <w:t xml:space="preserve">dapat dilihat pada Gambar </w:t>
+      </w:r>
+      <w:r>
+        <w:rPr>
+          <w:rFonts w:hint="default"/>
+          <w:sz w:val="24"/>
+          <w:lang w:val="en-US"/>
+        </w:rPr>
+        <w:t>6</w:t>
+      </w:r>
+      <w:r>
+        <w:rPr>
+          <w:sz w:val="24"/>
+        </w:rPr>
+        <w:t>.</w:t>
+      </w:r>
+      <w:r>
+        <w:rPr>
+          <w:rFonts w:hint="default"/>
+          <w:sz w:val="24"/>
+          <w:lang w:val="en-US"/>
+        </w:rPr>
+        <w:t>2.</w:t>
       </w:r>
     </w:p>
     <w:p>
@@ -144,7 +500,140 @@
           <w:szCs w:val="24"/>
           <w:lang w:val="en-US"/>
         </w:rPr>
-        <w:t>Pengujian Login</w:t>
+        <w:t>Pengujian Data Guru</w:t>
+      </w:r>
+    </w:p>
+    <w:p>
+      <w:pPr>
+        <w:pStyle w:val="3"/>
+        <w:numPr>
+          <w:numId w:val="0"/>
+        </w:numPr>
+        <w:tabs>
+          <w:tab w:val="left" w:pos="1320"/>
+        </w:tabs>
+        <w:spacing w:before="6" w:line="360" w:lineRule="auto"/>
+        <w:ind w:left="1320" w:leftChars="0" w:right="0" w:rightChars="0" w:firstLine="660" w:firstLineChars="275"/>
+        <w:rPr>
+          <w:rFonts w:hint="default"/>
+          <w:b/>
+          <w:sz w:val="24"/>
+          <w:szCs w:val="24"/>
+          <w:lang w:val="en-US"/>
+        </w:rPr>
+      </w:pPr>
+      <w:r>
+        <w:rPr>
+          <w:rFonts w:hint="default"/>
+          <w:sz w:val="24"/>
+          <w:lang w:val="en-US"/>
+        </w:rPr>
+        <w:t>P</w:t>
+      </w:r>
+      <w:r>
+        <w:rPr>
+          <w:sz w:val="24"/>
+        </w:rPr>
+        <w:t xml:space="preserve">ada tampilan </w:t>
+      </w:r>
+      <w:r>
+        <w:rPr>
+          <w:i/>
+          <w:sz w:val="24"/>
+        </w:rPr>
+        <w:t xml:space="preserve">interface </w:t>
+      </w:r>
+      <w:r>
+        <w:rPr>
+          <w:sz w:val="24"/>
+        </w:rPr>
+        <w:t>ini</w:t>
+      </w:r>
+      <w:r>
+        <w:rPr>
+          <w:rFonts w:hint="default"/>
+          <w:sz w:val="24"/>
+          <w:lang w:val="en-US"/>
+        </w:rPr>
+        <w:t>, Pengguna dapat melihat semua data guru dan dapat memanipulasinya atau melakukan CRUD(</w:t>
+      </w:r>
+      <w:r>
+        <w:rPr>
+          <w:rFonts w:hint="default"/>
+          <w:i/>
+          <w:iCs/>
+          <w:sz w:val="24"/>
+          <w:lang w:val="en-US"/>
+        </w:rPr>
+        <w:t>Create, Read, Update, Delete</w:t>
+      </w:r>
+      <w:r>
+        <w:rPr>
+          <w:rFonts w:hint="default"/>
+          <w:sz w:val="24"/>
+          <w:lang w:val="en-US"/>
+        </w:rPr>
+        <w:t xml:space="preserve">). Selain itu pada halaman ini juga digunakan untuk mengatur akses pelajaran yang diikuti siswa. Halaman ini hanya bisa diakses oleh admin. </w:t>
+      </w:r>
+      <w:r>
+        <w:rPr>
+          <w:sz w:val="24"/>
+        </w:rPr>
+        <w:t xml:space="preserve">Tampilan </w:t>
+      </w:r>
+      <w:r>
+        <w:rPr>
+          <w:i/>
+          <w:sz w:val="24"/>
+        </w:rPr>
+        <w:t xml:space="preserve">interface </w:t>
+      </w:r>
+      <w:r>
+        <w:rPr>
+          <w:rFonts w:hint="default"/>
+          <w:i w:val="0"/>
+          <w:iCs/>
+          <w:sz w:val="24"/>
+          <w:lang w:val="en-US"/>
+        </w:rPr>
+        <w:t>data siswa</w:t>
+      </w:r>
+      <w:r>
+        <w:rPr>
+          <w:rFonts w:hint="default"/>
+          <w:i/>
+          <w:sz w:val="24"/>
+          <w:lang w:val="en-US"/>
+        </w:rPr>
+        <w:t xml:space="preserve"> </w:t>
+      </w:r>
+      <w:r>
+        <w:rPr>
+          <w:sz w:val="24"/>
+        </w:rPr>
+        <w:t xml:space="preserve">dapat dilihat pada Gambar </w:t>
+      </w:r>
+      <w:r>
+        <w:rPr>
+          <w:rFonts w:hint="default"/>
+          <w:sz w:val="24"/>
+          <w:lang w:val="en-US"/>
+        </w:rPr>
+        <w:t>6</w:t>
+      </w:r>
+      <w:r>
+        <w:rPr>
+          <w:sz w:val="24"/>
+        </w:rPr>
+        <w:t>.</w:t>
+      </w:r>
+      <w:r>
+        <w:rPr>
+          <w:rFonts w:hint="default"/>
+          <w:sz w:val="24"/>
+          <w:lang w:val="en-US"/>
+        </w:rPr>
+        <w:t>3.</w:t>
       </w:r>
     </w:p>
     <w:p>
@@ -174,7 +663,148 @@
           <w:szCs w:val="24"/>
           <w:lang w:val="en-US"/>
         </w:rPr>
-        <w:t>Pengujian Data Siswa</w:t>
+        <w:t>Pengujian Data Materi</w:t>
+      </w:r>
+    </w:p>
+    <w:p>
+      <w:pPr>
+        <w:pStyle w:val="3"/>
+        <w:numPr>
+          <w:numId w:val="0"/>
+        </w:numPr>
+        <w:tabs>
+          <w:tab w:val="left" w:pos="1320"/>
+        </w:tabs>
+        <w:spacing w:before="6" w:line="360" w:lineRule="auto"/>
+        <w:ind w:left="1320" w:leftChars="0" w:right="0" w:rightChars="0" w:firstLine="660" w:firstLineChars="275"/>
+        <w:rPr>
+          <w:b/>
+          <w:sz w:val="24"/>
+          <w:szCs w:val="24"/>
+        </w:rPr>
+      </w:pPr>
+      <w:r>
+        <w:rPr>
+          <w:rFonts w:hint="default"/>
+          <w:sz w:val="24"/>
+          <w:lang w:val="en-US"/>
+        </w:rPr>
+        <w:t>P</w:t>
+      </w:r>
+      <w:r>
+        <w:rPr>
+          <w:sz w:val="24"/>
+        </w:rPr>
+        <w:t xml:space="preserve">ada tampilan </w:t>
+      </w:r>
+      <w:r>
+        <w:rPr>
+          <w:i/>
+          <w:sz w:val="24"/>
+        </w:rPr>
+        <w:t xml:space="preserve">interface </w:t>
+      </w:r>
+      <w:r>
+        <w:rPr>
+          <w:sz w:val="24"/>
+        </w:rPr>
+        <w:t>ini</w:t>
+      </w:r>
+      <w:r>
+        <w:rPr>
+          <w:rFonts w:hint="default"/>
+          <w:sz w:val="24"/>
+          <w:lang w:val="en-US"/>
+        </w:rPr>
+        <w:t>, Pengguna dapat melihat semua data materi dan dapat memanipulasinya atau melakukan CRUD(</w:t>
+      </w:r>
+      <w:r>
+        <w:rPr>
+          <w:rFonts w:hint="default"/>
+          <w:i/>
+          <w:iCs/>
+          <w:sz w:val="24"/>
+          <w:lang w:val="en-US"/>
+        </w:rPr>
+        <w:t>Create, Read, Update, Delete</w:t>
+      </w:r>
+      <w:r>
+        <w:rPr>
+          <w:rFonts w:hint="default"/>
+          <w:sz w:val="24"/>
+          <w:lang w:val="en-US"/>
+        </w:rPr>
+        <w:t>)</w:t>
+      </w:r>
+      <w:bookmarkStart w:id="0" w:name="_GoBack"/>
+      <w:bookmarkEnd w:id="0"/>
+      <w:r>
+        <w:rPr>
+          <w:rFonts w:hint="default"/>
+          <w:sz w:val="24"/>
+          <w:lang w:val="en-US"/>
+        </w:rPr>
+        <w:t xml:space="preserve">. </w:t>
+      </w:r>
+      <w:r>
+        <w:rPr>
+          <w:sz w:val="24"/>
+        </w:rPr>
+        <w:t xml:space="preserve">Tampilan </w:t>
+      </w:r>
+      <w:r>
+        <w:rPr>
+          <w:i/>
+          <w:sz w:val="24"/>
+        </w:rPr>
+        <w:t xml:space="preserve">interface </w:t>
+      </w:r>
+      <w:r>
+        <w:rPr>
+          <w:rFonts w:hint="default"/>
+          <w:i w:val="0"/>
+          <w:iCs/>
+          <w:sz w:val="24"/>
+          <w:lang w:val="en-US"/>
+        </w:rPr>
+        <w:t>data siswa</w:t>
+      </w:r>
+      <w:r>
+        <w:rPr>
+          <w:rFonts w:hint="default"/>
+          <w:i/>
+          <w:sz w:val="24"/>
+          <w:lang w:val="en-US"/>
+        </w:rPr>
+        <w:t xml:space="preserve"> </w:t>
+      </w:r>
+      <w:r>
+        <w:rPr>
+          <w:sz w:val="24"/>
+        </w:rPr>
+        <w:t xml:space="preserve">dapat dilihat pada Gambar </w:t>
+      </w:r>
+      <w:r>
+        <w:rPr>
+          <w:rFonts w:hint="default"/>
+          <w:sz w:val="24"/>
+          <w:lang w:val="en-US"/>
+        </w:rPr>
+        <w:t>6</w:t>
+      </w:r>
+      <w:r>
+        <w:rPr>
+          <w:sz w:val="24"/>
+        </w:rPr>
+        <w:t>.</w:t>
+      </w:r>
+      <w:r>
+        <w:rPr>
+          <w:rFonts w:hint="default"/>
+          <w:sz w:val="24"/>
+          <w:lang w:val="en-US"/>
+        </w:rPr>
+        <w:t>3.</w:t>
       </w:r>
     </w:p>
     <w:p>
@@ -204,7 +834,7 @@
           <w:szCs w:val="24"/>
           <w:lang w:val="en-US"/>
         </w:rPr>
-        <w:t>Pengujian Data Guru</w:t>
+        <w:t>Pengujian Data Mapel</w:t>
       </w:r>
     </w:p>
     <w:p>
@@ -234,7 +864,7 @@
           <w:szCs w:val="24"/>
           <w:lang w:val="en-US"/>
         </w:rPr>
-        <w:t>Pengujian Data Materi</w:t>
+        <w:t>Pengujian Data Soal</w:t>
       </w:r>
     </w:p>
     <w:p>
@@ -264,7 +894,138 @@
           <w:szCs w:val="24"/>
           <w:lang w:val="en-US"/>
         </w:rPr>
-        <w:t>Pengujian Data Mapel</w:t>
+        <w:t>Pengujian Setting Email</w:t>
+      </w:r>
+    </w:p>
+    <w:p>
+      <w:pPr>
+        <w:pStyle w:val="3"/>
+        <w:numPr>
+          <w:numId w:val="0"/>
+        </w:numPr>
+        <w:tabs>
+          <w:tab w:val="left" w:pos="1320"/>
+        </w:tabs>
+        <w:spacing w:before="6" w:line="360" w:lineRule="auto"/>
+        <w:ind w:left="1320" w:leftChars="600" w:right="0" w:rightChars="0" w:firstLine="660" w:firstLineChars="275"/>
+        <w:rPr>
+          <w:b/>
+          <w:sz w:val="24"/>
+          <w:szCs w:val="24"/>
+        </w:rPr>
+      </w:pPr>
+      <w:r>
+        <w:rPr>
+          <w:rFonts w:hint="default"/>
+          <w:sz w:val="24"/>
+          <w:lang w:val="en-US"/>
+        </w:rPr>
+        <w:t>P</w:t>
+      </w:r>
+      <w:r>
+        <w:rPr>
+          <w:sz w:val="24"/>
+        </w:rPr>
+        <w:t xml:space="preserve">ada tampilan </w:t>
+      </w:r>
+      <w:r>
+        <w:rPr>
+          <w:i/>
+          <w:sz w:val="24"/>
+        </w:rPr>
+        <w:t xml:space="preserve">interface </w:t>
+      </w:r>
+      <w:r>
+        <w:rPr>
+          <w:sz w:val="24"/>
+        </w:rPr>
+        <w:t>ini</w:t>
+      </w:r>
+      <w:r>
+        <w:rPr>
+          <w:rFonts w:hint="default"/>
+          <w:sz w:val="24"/>
+          <w:lang w:val="en-US"/>
+        </w:rPr>
+        <w:t xml:space="preserve">, Pengguna dapat melihat setinggan </w:t>
+      </w:r>
+      <w:r>
+        <w:rPr>
+          <w:rFonts w:hint="default"/>
+          <w:i/>
+          <w:iCs/>
+          <w:sz w:val="24"/>
+          <w:lang w:val="en-US"/>
+        </w:rPr>
+        <w:t>email</w:t>
+      </w:r>
+      <w:r>
+        <w:rPr>
+          <w:rFonts w:hint="default"/>
+          <w:sz w:val="24"/>
+          <w:lang w:val="en-US"/>
+        </w:rPr>
+        <w:t xml:space="preserve"> dan dapat mengubahnya sesuai ketentuan yang tertulis. </w:t>
+      </w:r>
+      <w:r>
+        <w:rPr>
+          <w:sz w:val="24"/>
+        </w:rPr>
+        <w:t xml:space="preserve">Tampilan </w:t>
+      </w:r>
+      <w:r>
+        <w:rPr>
+          <w:i/>
+          <w:sz w:val="24"/>
+        </w:rPr>
+        <w:t xml:space="preserve">interface </w:t>
+      </w:r>
+      <w:r>
+        <w:rPr>
+          <w:rFonts w:hint="default"/>
+          <w:i/>
+          <w:iCs w:val="0"/>
+          <w:sz w:val="24"/>
+          <w:lang w:val="en-US"/>
+        </w:rPr>
+        <w:t>setting email</w:t>
+      </w:r>
+      <w:r>
+        <w:rPr>
+          <w:rFonts w:hint="default"/>
+          <w:i/>
+          <w:sz w:val="24"/>
+          <w:lang w:val="en-US"/>
+        </w:rPr>
+        <w:t xml:space="preserve"> </w:t>
+      </w:r>
+      <w:r>
+        <w:rPr>
+          <w:sz w:val="24"/>
+        </w:rPr>
+        <w:t xml:space="preserve">dapat dilihat pada Gambar </w:t>
+      </w:r>
+      <w:r>
+        <w:rPr>
+          <w:rFonts w:hint="default"/>
+          <w:sz w:val="24"/>
+          <w:lang w:val="en-US"/>
+        </w:rPr>
+        <w:t>6</w:t>
+      </w:r>
+      <w:r>
+        <w:rPr>
+          <w:sz w:val="24"/>
+        </w:rPr>
+        <w:t>.</w:t>
+      </w:r>
+      <w:r>
+        <w:rPr>
+          <w:rFonts w:hint="default"/>
+          <w:sz w:val="24"/>
+          <w:lang w:val="en-US"/>
+        </w:rPr>
+        <w:t>2</w:t>
       </w:r>
     </w:p>
     <w:p>
@@ -294,7 +1055,7 @@
           <w:szCs w:val="24"/>
           <w:lang w:val="en-US"/>
         </w:rPr>
-        <w:t>Pengujian Data Soal</w:t>
+        <w:t>Pengujian Data Ujian</w:t>
       </w:r>
     </w:p>
     <w:p>
@@ -324,7 +1085,7 @@
           <w:szCs w:val="24"/>
           <w:lang w:val="en-US"/>
         </w:rPr>
-        <w:t>Pengujian Setting Email</w:t>
+        <w:t>Pengujian Lihat Materi dan Download</w:t>
       </w:r>
     </w:p>
     <w:p>
@@ -354,7 +1115,7 @@
           <w:szCs w:val="24"/>
           <w:lang w:val="en-US"/>
         </w:rPr>
-        <w:t>Pengujian  Data Ujian</w:t>
+        <w:t>Pengujian Pengerjaan Soal Ujian</w:t>
       </w:r>
     </w:p>
     <w:p>
@@ -384,7 +1145,7 @@
           <w:szCs w:val="24"/>
           <w:lang w:val="en-US"/>
         </w:rPr>
-        <w:t>Pengujian Lihat Materi dan Download</w:t>
+        <w:t>Pengujian Halaman Lihat Ujian</w:t>
       </w:r>
     </w:p>
     <w:p>
@@ -414,7 +1175,205 @@
           <w:szCs w:val="24"/>
           <w:lang w:val="en-US"/>
         </w:rPr>
-        <w:t>Pengujian Pengerjaan Soal Ujian</w:t>
+        <w:t>Pengujian Ubah Password</w:t>
+      </w:r>
+    </w:p>
+    <w:p>
+      <w:pPr>
+        <w:pStyle w:val="3"/>
+        <w:numPr>
+          <w:numId w:val="0"/>
+        </w:numPr>
+        <w:tabs>
+          <w:tab w:val="left" w:pos="1320"/>
+        </w:tabs>
+        <w:spacing w:before="6" w:line="360" w:lineRule="auto"/>
+        <w:ind w:left="1320" w:leftChars="0" w:right="0" w:rightChars="0" w:firstLine="660" w:firstLineChars="275"/>
+        <w:rPr>
+          <w:rFonts w:hint="default"/>
+          <w:lang w:val="en-US"/>
+        </w:rPr>
+      </w:pPr>
+      <w:r>
+        <w:t xml:space="preserve">Menu </w:t>
+      </w:r>
+      <w:r>
+        <w:rPr>
+          <w:rFonts w:hint="default"/>
+          <w:i/>
+          <w:lang w:val="en-US"/>
+        </w:rPr>
+        <w:t>ubah password</w:t>
+      </w:r>
+      <w:r>
+        <w:rPr>
+          <w:i/>
+        </w:rPr>
+        <w:t xml:space="preserve"> </w:t>
+      </w:r>
+      <w:r>
+        <w:t xml:space="preserve">dapat dilihat pada </w:t>
+      </w:r>
+      <w:r>
+        <w:rPr>
+          <w:rFonts w:hint="default"/>
+          <w:i/>
+          <w:lang w:val="en-US"/>
+        </w:rPr>
+        <w:t>nama pengguna</w:t>
+      </w:r>
+      <w:r>
+        <w:rPr>
+          <w:i/>
+        </w:rPr>
+        <w:t xml:space="preserve"> </w:t>
+      </w:r>
+      <w:r>
+        <w:t xml:space="preserve">dibagian paling </w:t>
+      </w:r>
+      <w:r>
+        <w:rPr>
+          <w:rFonts w:hint="default"/>
+          <w:lang w:val="en-US"/>
+        </w:rPr>
+        <w:t xml:space="preserve">pojok kanan atas </w:t>
+      </w:r>
+      <w:r>
+        <w:t>dengan men</w:t>
+      </w:r>
+      <w:r>
+        <w:rPr>
+          <w:rFonts w:hint="default"/>
+          <w:i/>
+          <w:iCs/>
+          <w:lang w:val="en-US"/>
+        </w:rPr>
+        <w:t>dropdown</w:t>
+      </w:r>
+      <w:r>
+        <w:rPr>
+          <w:i/>
+        </w:rPr>
+        <w:t xml:space="preserve"> </w:t>
+      </w:r>
+      <w:r>
+        <w:t xml:space="preserve">layar ke </w:t>
+      </w:r>
+      <w:r>
+        <w:rPr>
+          <w:rFonts w:hint="default"/>
+          <w:lang w:val="en-US"/>
+        </w:rPr>
+        <w:t xml:space="preserve">bawah </w:t>
+      </w:r>
+      <w:r>
+        <w:t>seperti pada Gambar 6.29</w:t>
+      </w:r>
+      <w:r>
+        <w:rPr>
+          <w:rFonts w:hint="default"/>
+          <w:lang w:val="en-US"/>
+        </w:rPr>
+        <w:t>.</w:t>
+      </w:r>
+    </w:p>
+    <w:p>
+      <w:pPr>
+        <w:pStyle w:val="3"/>
+        <w:numPr>
+          <w:numId w:val="0"/>
+        </w:numPr>
+        <w:tabs>
+          <w:tab w:val="left" w:pos="1320"/>
+        </w:tabs>
+        <w:spacing w:before="6" w:line="360" w:lineRule="auto"/>
+        <w:ind w:left="1320" w:leftChars="0" w:right="0" w:rightChars="0" w:firstLine="660" w:firstLineChars="275"/>
+        <w:rPr>
+          <w:rFonts w:hint="default"/>
+          <w:lang w:val="en-US"/>
+        </w:rPr>
+      </w:pPr>
+      <w:r>
+        <w:rPr>
+          <w:sz w:val="24"/>
+        </w:rPr>
+        <w:t xml:space="preserve">Dengan menekan menu </w:t>
+      </w:r>
+      <w:r>
+        <w:rPr>
+          <w:rFonts w:hint="default"/>
+          <w:i/>
+          <w:sz w:val="24"/>
+          <w:lang w:val="en-US"/>
+        </w:rPr>
+        <w:t>ubah password</w:t>
+      </w:r>
+      <w:r>
+        <w:rPr>
+          <w:sz w:val="24"/>
+        </w:rPr>
+        <w:t xml:space="preserve">, </w:t>
+      </w:r>
+      <w:r>
+        <w:rPr>
+          <w:rFonts w:hint="default"/>
+          <w:sz w:val="24"/>
+          <w:lang w:val="en-US"/>
+        </w:rPr>
+        <w:t xml:space="preserve">maka akan tampil form </w:t>
+      </w:r>
+      <w:r>
+        <w:rPr>
+          <w:rFonts w:hint="default"/>
+          <w:i/>
+          <w:iCs/>
+          <w:sz w:val="24"/>
+          <w:lang w:val="en-US"/>
+        </w:rPr>
+        <w:t xml:space="preserve">update password. </w:t>
+      </w:r>
+      <w:r>
+        <w:rPr>
+          <w:rFonts w:hint="default"/>
+          <w:i w:val="0"/>
+          <w:iCs w:val="0"/>
+          <w:sz w:val="24"/>
+          <w:lang w:val="en-US"/>
+        </w:rPr>
+        <w:t xml:space="preserve">Untuk menggubahnya </w:t>
+      </w:r>
+      <w:r>
+        <w:rPr>
+          <w:rFonts w:hint="default"/>
+          <w:i/>
+          <w:iCs/>
+          <w:sz w:val="24"/>
+          <w:lang w:val="en-US"/>
+        </w:rPr>
+        <w:t>user</w:t>
+      </w:r>
+      <w:r>
+        <w:rPr>
+          <w:rFonts w:hint="default"/>
+          <w:i w:val="0"/>
+          <w:iCs w:val="0"/>
+          <w:sz w:val="24"/>
+          <w:lang w:val="en-US"/>
+        </w:rPr>
+        <w:t xml:space="preserve"> bisa mengisikan pasword lama dan pasword baru lalu menekan tombol simpan</w:t>
+      </w:r>
+      <w:r>
+        <w:rPr>
+          <w:i/>
+          <w:sz w:val="24"/>
+        </w:rPr>
+        <w:t xml:space="preserve"> </w:t>
+      </w:r>
+      <w:r>
+        <w:rPr>
+          <w:sz w:val="24"/>
+        </w:rPr>
+        <w:t>seperti pada Gambar 6.30</w:t>
       </w:r>
     </w:p>
     <w:p>
@@ -444,70 +1403,182 @@
           <w:szCs w:val="24"/>
           <w:lang w:val="en-US"/>
         </w:rPr>
-        <w:t>Pengujian Halaman Lihat Ujian</w:t>
+        <w:t>Pengujian Logout</w:t>
       </w:r>
     </w:p>
     <w:p>
       <w:pPr>
         <w:pStyle w:val="3"/>
         <w:numPr>
-          <w:ilvl w:val="1"/>
-          <w:numId w:val="1"/>
+          <w:numId w:val="0"/>
         </w:numPr>
         <w:tabs>
-          <w:tab w:val="left" w:pos="425"/>
-          <w:tab w:val="clear" w:pos="850"/>
+          <w:tab w:val="left" w:pos="1100"/>
         </w:tabs>
         <w:spacing w:before="6" w:line="360" w:lineRule="auto"/>
-        <w:ind w:left="850" w:leftChars="0" w:hanging="453" w:firstLineChars="0"/>
-        <w:rPr>
-          <w:b/>
-          <w:sz w:val="24"/>
-          <w:szCs w:val="24"/>
-        </w:rPr>
-      </w:pPr>
-      <w:r>
-        <w:rPr>
-          <w:rFonts w:hint="default"/>
-          <w:b/>
-          <w:sz w:val="24"/>
-          <w:szCs w:val="24"/>
-          <w:lang w:val="en-US"/>
-        </w:rPr>
-        <w:t>Pengujian Ubah Password</w:t>
+        <w:ind w:left="1320" w:leftChars="0" w:right="0" w:rightChars="0" w:firstLine="660" w:firstLineChars="275"/>
+        <w:rPr>
+          <w:rFonts w:hint="default"/>
+          <w:lang w:val="en-US"/>
+        </w:rPr>
+      </w:pPr>
+      <w:r>
+        <w:t xml:space="preserve">Menu </w:t>
+      </w:r>
+      <w:r>
+        <w:rPr>
+          <w:i/>
+        </w:rPr>
+        <w:t xml:space="preserve">logout </w:t>
+      </w:r>
+      <w:r>
+        <w:t xml:space="preserve">dapat dilihat pada </w:t>
+      </w:r>
+      <w:r>
+        <w:rPr>
+          <w:rFonts w:hint="default"/>
+          <w:i/>
+          <w:lang w:val="en-US"/>
+        </w:rPr>
+        <w:t>nama pengguna</w:t>
+      </w:r>
+      <w:r>
+        <w:rPr>
+          <w:i/>
+        </w:rPr>
+        <w:t xml:space="preserve"> </w:t>
+      </w:r>
+      <w:r>
+        <w:t xml:space="preserve">dibagian paling </w:t>
+      </w:r>
+      <w:r>
+        <w:rPr>
+          <w:rFonts w:hint="default"/>
+          <w:lang w:val="en-US"/>
+        </w:rPr>
+        <w:t xml:space="preserve">pojok kanan atas </w:t>
+      </w:r>
+      <w:r>
+        <w:t>dengan men</w:t>
+      </w:r>
+      <w:r>
+        <w:rPr>
+          <w:rFonts w:hint="default"/>
+          <w:i/>
+          <w:iCs/>
+          <w:lang w:val="en-US"/>
+        </w:rPr>
+        <w:t>dropdown</w:t>
+      </w:r>
+      <w:r>
+        <w:rPr>
+          <w:i/>
+        </w:rPr>
+        <w:t xml:space="preserve"> </w:t>
+      </w:r>
+      <w:r>
+        <w:t xml:space="preserve">layar ke </w:t>
+      </w:r>
+      <w:r>
+        <w:rPr>
+          <w:rFonts w:hint="default"/>
+          <w:lang w:val="en-US"/>
+        </w:rPr>
+        <w:t xml:space="preserve">bawah </w:t>
+      </w:r>
+      <w:r>
+        <w:t>seperti pada Gambar 6.29</w:t>
+      </w:r>
+      <w:r>
+        <w:rPr>
+          <w:rFonts w:hint="default"/>
+          <w:lang w:val="en-US"/>
+        </w:rPr>
+        <w:t>.</w:t>
       </w:r>
     </w:p>
     <w:p>
       <w:pPr>
         <w:pStyle w:val="3"/>
         <w:numPr>
-          <w:ilvl w:val="1"/>
-          <w:numId w:val="1"/>
+          <w:numId w:val="0"/>
         </w:numPr>
         <w:tabs>
-          <w:tab w:val="left" w:pos="425"/>
-          <w:tab w:val="clear" w:pos="850"/>
+          <w:tab w:val="left" w:pos="1100"/>
         </w:tabs>
         <w:spacing w:before="6" w:line="360" w:lineRule="auto"/>
-        <w:ind w:left="850" w:leftChars="0" w:hanging="453" w:firstLineChars="0"/>
-        <w:rPr>
-          <w:b/>
-          <w:sz w:val="24"/>
-          <w:szCs w:val="24"/>
-        </w:rPr>
-      </w:pPr>
-      <w:r>
-        <w:rPr>
-          <w:rFonts w:hint="default"/>
-          <w:b/>
-          <w:sz w:val="24"/>
-          <w:szCs w:val="24"/>
-          <w:lang w:val="en-US"/>
-        </w:rPr>
-        <w:t>Pengujian Logout</w:t>
-      </w:r>
-      <w:bookmarkStart w:id="0" w:name="_GoBack"/>
-      <w:bookmarkEnd w:id="0"/>
+        <w:ind w:left="1320" w:leftChars="0" w:right="0" w:rightChars="0" w:firstLine="660" w:firstLineChars="275"/>
+        <w:rPr>
+          <w:rFonts w:hint="default"/>
+          <w:lang w:val="en-US"/>
+        </w:rPr>
+      </w:pPr>
+      <w:r>
+        <w:rPr>
+          <w:sz w:val="24"/>
+        </w:rPr>
+        <w:t xml:space="preserve">Dengan menekan menu </w:t>
+      </w:r>
+      <w:r>
+        <w:rPr>
+          <w:i/>
+          <w:sz w:val="24"/>
+        </w:rPr>
+        <w:t>logout</w:t>
+      </w:r>
+      <w:r>
+        <w:rPr>
+          <w:sz w:val="24"/>
+        </w:rPr>
+        <w:t xml:space="preserve">, </w:t>
+      </w:r>
+      <w:r>
+        <w:rPr>
+          <w:i/>
+          <w:sz w:val="24"/>
+        </w:rPr>
+        <w:t xml:space="preserve">user </w:t>
+      </w:r>
+      <w:r>
+        <w:rPr>
+          <w:sz w:val="24"/>
+        </w:rPr>
+        <w:t xml:space="preserve">akan menutup </w:t>
+      </w:r>
+      <w:r>
+        <w:rPr>
+          <w:i/>
+          <w:sz w:val="24"/>
+        </w:rPr>
+        <w:t xml:space="preserve">session </w:t>
+      </w:r>
+      <w:r>
+        <w:rPr>
+          <w:sz w:val="24"/>
+        </w:rPr>
+        <w:t xml:space="preserve">dan langsung dibawa kembali ke halaman </w:t>
+      </w:r>
+      <w:r>
+        <w:rPr>
+          <w:i/>
+          <w:sz w:val="24"/>
+        </w:rPr>
+        <w:t xml:space="preserve">login </w:t>
+      </w:r>
+      <w:r>
+        <w:rPr>
+          <w:sz w:val="24"/>
+        </w:rPr>
+        <w:t>seperti pada Gambar 6.30</w:t>
+      </w:r>
+      <w:r>
+        <w:rPr>
+          <w:rFonts w:hint="default"/>
+          <w:sz w:val="24"/>
+          <w:lang w:val="en-US"/>
+        </w:rPr>
+        <w:t>.</w:t>
+      </w:r>
     </w:p>
     <w:p>
       <w:pPr>
@@ -832,7 +1903,7 @@
   <w:docDefaults>
     <w:rPrDefault>
       <w:rPr>
-        <w:rFonts w:ascii="Times New Roman" w:hAnsi="Times New Roman" w:eastAsia="SimSun" w:cs="Times New Roman"/>
+        <w:rFonts w:asciiTheme="minorHAnsi" w:hAnsiTheme="minorHAnsi" w:eastAsiaTheme="minorHAnsi" w:cstheme="minorBidi"/>
       </w:rPr>
     </w:rPrDefault>
     <w:pPrDefault/>

</xml_diff>